<commit_message>
Update tests in report
</commit_message>
<xml_diff>
--- a/Docs/James_Johnson_DAC416_AE2.docx
+++ b/Docs/James_Johnson_DAC416_AE2.docx
@@ -1,19 +1,733 @@
 
 <file path=word/document.xml><?xml version="1.0" encoding="utf-8"?>
 <w:document xmlns:wpc="http://schemas.microsoft.com/office/word/2010/wordprocessingCanvas" xmlns:cx="http://schemas.microsoft.com/office/drawing/2014/chartex" xmlns:cx1="http://schemas.microsoft.com/office/drawing/2015/9/8/chartex" xmlns:cx2="http://schemas.microsoft.com/office/drawing/2015/10/21/chartex" xmlns:cx3="http://schemas.microsoft.com/office/drawing/2016/5/9/chartex" xmlns:cx4="http://schemas.microsoft.com/office/drawing/2016/5/10/chartex" xmlns:cx5="http://schemas.microsoft.com/office/drawing/2016/5/11/chartex" xmlns:cx6="http://schemas.microsoft.com/office/drawing/2016/5/12/chartex" xmlns:cx7="http://schemas.microsoft.com/office/drawing/2016/5/13/chartex" xmlns:cx8="http://schemas.microsoft.com/office/drawing/2016/5/14/chartex" xmlns:mc="http://schemas.openxmlformats.org/markup-compatibility/2006" xmlns:aink="http://schemas.microsoft.com/office/drawing/2016/ink" xmlns:am3d="http://schemas.microsoft.com/office/drawing/2017/model3d" xmlns:o="urn:schemas-microsoft-com:office:office" xmlns:r="http://schemas.openxmlformats.org/officeDocument/2006/relationships" xmlns:m="http://schemas.openxmlformats.org/officeDocument/2006/math" xmlns:v="urn:schemas-microsoft-com:vml" xmlns:wp14="http://schemas.microsoft.com/office/word/2010/wordprocessingDrawing" xmlns:wp="http://schemas.openxmlformats.org/drawingml/2006/wordprocessingDrawing" xmlns:w10="urn:schemas-microsoft-com:office:word" xmlns:w="http://schemas.openxmlformats.org/wordprocessingml/2006/main" xmlns:w14="http://schemas.microsoft.com/office/word/2010/wordml" xmlns:w15="http://schemas.microsoft.com/office/word/2012/wordml" xmlns:w16cid="http://schemas.microsoft.com/office/word/2016/wordml/cid" xmlns:w16se="http://schemas.microsoft.com/office/word/2015/wordml/symex" xmlns:wpg="http://schemas.microsoft.com/office/word/2010/wordprocessingGroup" xmlns:wpi="http://schemas.microsoft.com/office/word/2010/wordprocessingInk" xmlns:wne="http://schemas.microsoft.com/office/word/2006/wordml" xmlns:wps="http://schemas.microsoft.com/office/word/2010/wordprocessingShape" mc:Ignorable="w14 w15 w16se w16cid wp14">
+  <w:background w:color="333438" w:themeColor="background2" w:themeShade="3F"/>
   <w:body>
+    <w:sdt>
+      <w:sdtPr>
+        <w:id w:val="-486480073"/>
+        <w:docPartObj>
+          <w:docPartGallery w:val="Cover Pages"/>
+          <w:docPartUnique/>
+        </w:docPartObj>
+      </w:sdtPr>
+      <w:sdtContent>
+        <w:p>
+          <w:r>
+            <w:rPr>
+              <w:noProof/>
+            </w:rPr>
+            <mc:AlternateContent>
+              <mc:Choice Requires="wpg">
+                <w:drawing>
+                  <wp:anchor distT="0" distB="0" distL="114300" distR="114300" simplePos="0" relativeHeight="251659264" behindDoc="1" locked="0" layoutInCell="1" allowOverlap="1">
+                    <wp:simplePos x="0" y="0"/>
+                    <wp:positionH relativeFrom="page">
+                      <wp:align>center</wp:align>
+                    </wp:positionH>
+                    <wp:positionV relativeFrom="page">
+                      <wp:align>center</wp:align>
+                    </wp:positionV>
+                    <wp:extent cx="6864824" cy="9123528"/>
+                    <wp:effectExtent l="0" t="0" r="2540" b="635"/>
+                    <wp:wrapNone/>
+                    <wp:docPr id="193" name="Group 193"/>
+                    <wp:cNvGraphicFramePr/>
+                    <a:graphic xmlns:a="http://schemas.openxmlformats.org/drawingml/2006/main">
+                      <a:graphicData uri="http://schemas.microsoft.com/office/word/2010/wordprocessingGroup">
+                        <wpg:wgp>
+                          <wpg:cNvGrpSpPr/>
+                          <wpg:grpSpPr>
+                            <a:xfrm>
+                              <a:off x="0" y="0"/>
+                              <a:ext cx="6864824" cy="9123528"/>
+                              <a:chOff x="0" y="0"/>
+                              <a:chExt cx="6864824" cy="9123528"/>
+                            </a:xfrm>
+                          </wpg:grpSpPr>
+                          <wps:wsp>
+                            <wps:cNvPr id="194" name="Rectangle 194"/>
+                            <wps:cNvSpPr/>
+                            <wps:spPr>
+                              <a:xfrm>
+                                <a:off x="0" y="0"/>
+                                <a:ext cx="6858000" cy="1371600"/>
+                              </a:xfrm>
+                              <a:prstGeom prst="rect">
+                                <a:avLst/>
+                              </a:prstGeom>
+                              <a:solidFill>
+                                <a:schemeClr val="accent1"/>
+                              </a:solidFill>
+                              <a:ln>
+                                <a:noFill/>
+                              </a:ln>
+                            </wps:spPr>
+                            <wps:style>
+                              <a:lnRef idx="2">
+                                <a:schemeClr val="accent1">
+                                  <a:shade val="50000"/>
+                                </a:schemeClr>
+                              </a:lnRef>
+                              <a:fillRef idx="1">
+                                <a:schemeClr val="accent1"/>
+                              </a:fillRef>
+                              <a:effectRef idx="0">
+                                <a:schemeClr val="accent1"/>
+                              </a:effectRef>
+                              <a:fontRef idx="minor">
+                                <a:schemeClr val="lt1"/>
+                              </a:fontRef>
+                            </wps:style>
+                            <wps:bodyPr rot="0" spcFirstLastPara="0" vertOverflow="overflow" horzOverflow="overflow" vert="horz" wrap="square" lIns="91440" tIns="45720" rIns="91440" bIns="45720" numCol="1" spcCol="0" rtlCol="0" fromWordArt="0" anchor="ctr" anchorCtr="0" forceAA="0" compatLnSpc="1">
+                              <a:prstTxWarp prst="textNoShape">
+                                <a:avLst/>
+                              </a:prstTxWarp>
+                              <a:noAutofit/>
+                            </wps:bodyPr>
+                          </wps:wsp>
+                          <wps:wsp>
+                            <wps:cNvPr id="195" name="Rectangle 195"/>
+                            <wps:cNvSpPr/>
+                            <wps:spPr>
+                              <a:xfrm>
+                                <a:off x="0" y="4094328"/>
+                                <a:ext cx="6858000" cy="5029200"/>
+                              </a:xfrm>
+                              <a:prstGeom prst="rect">
+                                <a:avLst/>
+                              </a:prstGeom>
+                              <a:solidFill>
+                                <a:schemeClr val="accent1"/>
+                              </a:solidFill>
+                              <a:ln>
+                                <a:noFill/>
+                              </a:ln>
+                            </wps:spPr>
+                            <wps:style>
+                              <a:lnRef idx="2">
+                                <a:schemeClr val="accent1">
+                                  <a:shade val="50000"/>
+                                </a:schemeClr>
+                              </a:lnRef>
+                              <a:fillRef idx="1">
+                                <a:schemeClr val="accent1"/>
+                              </a:fillRef>
+                              <a:effectRef idx="0">
+                                <a:schemeClr val="accent1"/>
+                              </a:effectRef>
+                              <a:fontRef idx="minor">
+                                <a:schemeClr val="lt1"/>
+                              </a:fontRef>
+                            </wps:style>
+                            <wps:txbx>
+                              <w:txbxContent>
+                                <w:sdt>
+                                  <w:sdtPr>
+                                    <w:rPr>
+                                      <w:color w:val="FFFFFF" w:themeColor="background1"/>
+                                    </w:rPr>
+                                    <w:alias w:val="Author"/>
+                                    <w:tag w:val=""/>
+                                    <w:id w:val="945428907"/>
+                                    <w:dataBinding w:prefixMappings="xmlns:ns0='http://purl.org/dc/elements/1.1/' xmlns:ns1='http://schemas.openxmlformats.org/package/2006/metadata/core-properties' " w:xpath="/ns1:coreProperties[1]/ns0:creator[1]" w:storeItemID="{6C3C8BC8-F283-45AE-878A-BAB7291924A1}"/>
+                                    <w:text/>
+                                  </w:sdtPr>
+                                  <w:sdtContent>
+                                    <w:p>
+                                      <w:pPr>
+                                        <w:pStyle w:val="NoSpacing"/>
+                                        <w:spacing w:before="120"/>
+                                        <w:jc w:val="center"/>
+                                        <w:rPr>
+                                          <w:color w:val="FFFFFF" w:themeColor="background1"/>
+                                        </w:rPr>
+                                      </w:pPr>
+                                      <w:r>
+                                        <w:rPr>
+                                          <w:color w:val="FFFFFF" w:themeColor="background1"/>
+                                        </w:rPr>
+                                        <w:t>James Johnson</w:t>
+                                      </w:r>
+                                    </w:p>
+                                  </w:sdtContent>
+                                </w:sdt>
+                                <w:p>
+                                  <w:pPr>
+                                    <w:pStyle w:val="NoSpacing"/>
+                                    <w:spacing w:before="120"/>
+                                    <w:jc w:val="center"/>
+                                    <w:rPr>
+                                      <w:color w:val="FFFFFF" w:themeColor="background1"/>
+                                    </w:rPr>
+                                  </w:pPr>
+                                  <w:sdt>
+                                    <w:sdtPr>
+                                      <w:rPr>
+                                        <w:caps/>
+                                        <w:color w:val="FFFFFF" w:themeColor="background1"/>
+                                      </w:rPr>
+                                      <w:alias w:val="Company"/>
+                                      <w:tag w:val=""/>
+                                      <w:id w:val="1618182777"/>
+                                      <w:dataBinding w:prefixMappings="xmlns:ns0='http://schemas.openxmlformats.org/officeDocument/2006/extended-properties' " w:xpath="/ns0:Properties[1]/ns0:Company[1]" w:storeItemID="{6668398D-A668-4E3E-A5EB-62B293D839F1}"/>
+                                      <w:text/>
+                                    </w:sdtPr>
+                                    <w:sdtContent>
+                                      <w:r>
+                                        <w:rPr>
+                                          <w:caps/>
+                                          <w:color w:val="FFFFFF" w:themeColor="background1"/>
+                                        </w:rPr>
+                                        <w:t>Southampton Solent University</w:t>
+                                      </w:r>
+                                    </w:sdtContent>
+                                  </w:sdt>
+                                  <w:r>
+                                    <w:rPr>
+                                      <w:color w:val="FFFFFF" w:themeColor="background1"/>
+                                    </w:rPr>
+                                    <w:t>  </w:t>
+                                  </w:r>
+                                  <w:sdt>
+                                    <w:sdtPr>
+                                      <w:rPr>
+                                        <w:color w:val="FFFFFF" w:themeColor="background1"/>
+                                      </w:rPr>
+                                      <w:alias w:val="Address"/>
+                                      <w:tag w:val=""/>
+                                      <w:id w:val="-253358678"/>
+                                      <w:showingPlcHdr/>
+                                      <w:dataBinding w:prefixMappings="xmlns:ns0='http://schemas.microsoft.com/office/2006/coverPageProps' " w:xpath="/ns0:CoverPageProperties[1]/ns0:CompanyAddress[1]" w:storeItemID="{55AF091B-3C7A-41E3-B477-F2FDAA23CFDA}"/>
+                                      <w:text/>
+                                    </w:sdtPr>
+                                    <w:sdtContent>
+                                      <w:r>
+                                        <w:rPr>
+                                          <w:color w:val="FFFFFF" w:themeColor="background1"/>
+                                        </w:rPr>
+                                        <w:t xml:space="preserve">     </w:t>
+                                      </w:r>
+                                    </w:sdtContent>
+                                  </w:sdt>
+                                </w:p>
+                              </w:txbxContent>
+                            </wps:txbx>
+                            <wps:bodyPr rot="0" spcFirstLastPara="0" vertOverflow="overflow" horzOverflow="overflow" vert="horz" wrap="square" lIns="457200" tIns="731520" rIns="457200" bIns="457200" numCol="1" spcCol="0" rtlCol="0" fromWordArt="0" anchor="b" anchorCtr="0" forceAA="0" compatLnSpc="1">
+                              <a:prstTxWarp prst="textNoShape">
+                                <a:avLst/>
+                              </a:prstTxWarp>
+                              <a:noAutofit/>
+                            </wps:bodyPr>
+                          </wps:wsp>
+                          <wps:wsp>
+                            <wps:cNvPr id="196" name="Text Box 196"/>
+                            <wps:cNvSpPr txBox="1"/>
+                            <wps:spPr>
+                              <a:xfrm>
+                                <a:off x="6824" y="1371600"/>
+                                <a:ext cx="6858000" cy="2722728"/>
+                              </a:xfrm>
+                              <a:prstGeom prst="rect">
+                                <a:avLst/>
+                              </a:prstGeom>
+                              <a:solidFill>
+                                <a:schemeClr val="bg1"/>
+                              </a:solidFill>
+                              <a:ln w="6350">
+                                <a:noFill/>
+                              </a:ln>
+                              <a:effectLst/>
+                            </wps:spPr>
+                            <wps:style>
+                              <a:lnRef idx="0">
+                                <a:schemeClr val="accent1"/>
+                              </a:lnRef>
+                              <a:fillRef idx="0">
+                                <a:schemeClr val="accent1"/>
+                              </a:fillRef>
+                              <a:effectRef idx="0">
+                                <a:schemeClr val="accent1"/>
+                              </a:effectRef>
+                              <a:fontRef idx="minor">
+                                <a:schemeClr val="dk1"/>
+                              </a:fontRef>
+                            </wps:style>
+                            <wps:txbx>
+                              <w:txbxContent>
+                                <w:sdt>
+                                  <w:sdtPr>
+                                    <w:rPr>
+                                      <w:rFonts w:asciiTheme="majorHAnsi" w:eastAsiaTheme="majorEastAsia" w:hAnsiTheme="majorHAnsi" w:cstheme="majorBidi"/>
+                                      <w:caps/>
+                                      <w:color w:val="E32D91" w:themeColor="accent1"/>
+                                      <w:sz w:val="72"/>
+                                      <w:szCs w:val="72"/>
+                                    </w:rPr>
+                                    <w:alias w:val="Title"/>
+                                    <w:tag w:val=""/>
+                                    <w:id w:val="-9991715"/>
+                                    <w:dataBinding w:prefixMappings="xmlns:ns0='http://purl.org/dc/elements/1.1/' xmlns:ns1='http://schemas.openxmlformats.org/package/2006/metadata/core-properties' " w:xpath="/ns1:coreProperties[1]/ns0:title[1]" w:storeItemID="{6C3C8BC8-F283-45AE-878A-BAB7291924A1}"/>
+                                    <w:text/>
+                                  </w:sdtPr>
+                                  <w:sdtContent>
+                                    <w:p>
+                                      <w:pPr>
+                                        <w:pStyle w:val="NoSpacing"/>
+                                        <w:jc w:val="center"/>
+                                        <w:rPr>
+                                          <w:rFonts w:asciiTheme="majorHAnsi" w:eastAsiaTheme="majorEastAsia" w:hAnsiTheme="majorHAnsi" w:cstheme="majorBidi"/>
+                                          <w:caps/>
+                                          <w:color w:val="E32D91" w:themeColor="accent1"/>
+                                          <w:sz w:val="72"/>
+                                          <w:szCs w:val="72"/>
+                                        </w:rPr>
+                                      </w:pPr>
+                                      <w:r>
+                                        <w:rPr>
+                                          <w:rFonts w:asciiTheme="majorHAnsi" w:eastAsiaTheme="majorEastAsia" w:hAnsiTheme="majorHAnsi" w:cstheme="majorBidi"/>
+                                          <w:caps/>
+                                          <w:color w:val="E32D91" w:themeColor="accent1"/>
+                                          <w:sz w:val="72"/>
+                                          <w:szCs w:val="72"/>
+                                        </w:rPr>
+                                        <w:t>James Johnson DAC416_AE2_Report</w:t>
+                                      </w:r>
+                                    </w:p>
+                                  </w:sdtContent>
+                                </w:sdt>
+                              </w:txbxContent>
+                            </wps:txbx>
+                            <wps:bodyPr rot="0" spcFirstLastPara="0" vertOverflow="overflow" horzOverflow="overflow" vert="horz" wrap="square" lIns="457200" tIns="91440" rIns="457200" bIns="91440" numCol="1" spcCol="0" rtlCol="0" fromWordArt="0" anchor="ctr" anchorCtr="0" forceAA="0" compatLnSpc="1">
+                              <a:prstTxWarp prst="textNoShape">
+                                <a:avLst/>
+                              </a:prstTxWarp>
+                              <a:noAutofit/>
+                            </wps:bodyPr>
+                          </wps:wsp>
+                        </wpg:wgp>
+                      </a:graphicData>
+                    </a:graphic>
+                    <wp14:sizeRelH relativeFrom="page">
+                      <wp14:pctWidth>88200</wp14:pctWidth>
+                    </wp14:sizeRelH>
+                    <wp14:sizeRelV relativeFrom="page">
+                      <wp14:pctHeight>90900</wp14:pctHeight>
+                    </wp14:sizeRelV>
+                  </wp:anchor>
+                </w:drawing>
+              </mc:Choice>
+              <mc:Fallback>
+                <w:pict>
+                  <v:group id="Group 193" o:spid="_x0000_s1026" style="position:absolute;margin-left:0;margin-top:0;width:540.55pt;height:718.4pt;z-index:-251657216;mso-width-percent:882;mso-height-percent:909;mso-position-horizontal:center;mso-position-horizontal-relative:page;mso-position-vertical:center;mso-position-vertical-relative:page;mso-width-percent:882;mso-height-percent:909" coordsize="68648,91235" o:gfxdata="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">
+                    <v:rect id="Rectangle 194" o:spid="_x0000_s1027" style="position:absolute;width:68580;height:13716;visibility:visible;mso-wrap-style:square;v-text-anchor:middle" o:gfxdata="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" fillcolor="#e32d91 [3204]" stroked="f" strokeweight="1pt"/>
+                    <v:rect id="Rectangle 195" o:spid="_x0000_s1028" style="position:absolute;top:40943;width:68580;height:50292;visibility:visible;mso-wrap-style:square;v-text-anchor:bottom" o:gfxdata="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" fillcolor="#e32d91 [3204]" stroked="f" strokeweight="1pt">
+                      <v:textbox inset="36pt,57.6pt,36pt,36pt">
+                        <w:txbxContent>
+                          <w:sdt>
+                            <w:sdtPr>
+                              <w:rPr>
+                                <w:color w:val="FFFFFF" w:themeColor="background1"/>
+                              </w:rPr>
+                              <w:alias w:val="Author"/>
+                              <w:tag w:val=""/>
+                              <w:id w:val="945428907"/>
+                              <w:dataBinding w:prefixMappings="xmlns:ns0='http://purl.org/dc/elements/1.1/' xmlns:ns1='http://schemas.openxmlformats.org/package/2006/metadata/core-properties' " w:xpath="/ns1:coreProperties[1]/ns0:creator[1]" w:storeItemID="{6C3C8BC8-F283-45AE-878A-BAB7291924A1}"/>
+                              <w:text/>
+                            </w:sdtPr>
+                            <w:sdtContent>
+                              <w:p>
+                                <w:pPr>
+                                  <w:pStyle w:val="NoSpacing"/>
+                                  <w:spacing w:before="120"/>
+                                  <w:jc w:val="center"/>
+                                  <w:rPr>
+                                    <w:color w:val="FFFFFF" w:themeColor="background1"/>
+                                  </w:rPr>
+                                </w:pPr>
+                                <w:r>
+                                  <w:rPr>
+                                    <w:color w:val="FFFFFF" w:themeColor="background1"/>
+                                  </w:rPr>
+                                  <w:t>James Johnson</w:t>
+                                </w:r>
+                              </w:p>
+                            </w:sdtContent>
+                          </w:sdt>
+                          <w:p>
+                            <w:pPr>
+                              <w:pStyle w:val="NoSpacing"/>
+                              <w:spacing w:before="120"/>
+                              <w:jc w:val="center"/>
+                              <w:rPr>
+                                <w:color w:val="FFFFFF" w:themeColor="background1"/>
+                              </w:rPr>
+                            </w:pPr>
+                            <w:sdt>
+                              <w:sdtPr>
+                                <w:rPr>
+                                  <w:caps/>
+                                  <w:color w:val="FFFFFF" w:themeColor="background1"/>
+                                </w:rPr>
+                                <w:alias w:val="Company"/>
+                                <w:tag w:val=""/>
+                                <w:id w:val="1618182777"/>
+                                <w:dataBinding w:prefixMappings="xmlns:ns0='http://schemas.openxmlformats.org/officeDocument/2006/extended-properties' " w:xpath="/ns0:Properties[1]/ns0:Company[1]" w:storeItemID="{6668398D-A668-4E3E-A5EB-62B293D839F1}"/>
+                                <w:text/>
+                              </w:sdtPr>
+                              <w:sdtContent>
+                                <w:r>
+                                  <w:rPr>
+                                    <w:caps/>
+                                    <w:color w:val="FFFFFF" w:themeColor="background1"/>
+                                  </w:rPr>
+                                  <w:t>Southampton Solent University</w:t>
+                                </w:r>
+                              </w:sdtContent>
+                            </w:sdt>
+                            <w:r>
+                              <w:rPr>
+                                <w:color w:val="FFFFFF" w:themeColor="background1"/>
+                              </w:rPr>
+                              <w:t>  </w:t>
+                            </w:r>
+                            <w:sdt>
+                              <w:sdtPr>
+                                <w:rPr>
+                                  <w:color w:val="FFFFFF" w:themeColor="background1"/>
+                                </w:rPr>
+                                <w:alias w:val="Address"/>
+                                <w:tag w:val=""/>
+                                <w:id w:val="-253358678"/>
+                                <w:showingPlcHdr/>
+                                <w:dataBinding w:prefixMappings="xmlns:ns0='http://schemas.microsoft.com/office/2006/coverPageProps' " w:xpath="/ns0:CoverPageProperties[1]/ns0:CompanyAddress[1]" w:storeItemID="{55AF091B-3C7A-41E3-B477-F2FDAA23CFDA}"/>
+                                <w:text/>
+                              </w:sdtPr>
+                              <w:sdtContent>
+                                <w:r>
+                                  <w:rPr>
+                                    <w:color w:val="FFFFFF" w:themeColor="background1"/>
+                                  </w:rPr>
+                                  <w:t xml:space="preserve">     </w:t>
+                                </w:r>
+                              </w:sdtContent>
+                            </w:sdt>
+                          </w:p>
+                        </w:txbxContent>
+                      </v:textbox>
+                    </v:rect>
+                    <v:shapetype id="_x0000_t202" coordsize="21600,21600" o:spt="202" path="m,l,21600r21600,l21600,xe">
+                      <v:stroke joinstyle="miter"/>
+                      <v:path gradientshapeok="t" o:connecttype="rect"/>
+                    </v:shapetype>
+                    <v:shape id="Text Box 196" o:spid="_x0000_s1029" type="#_x0000_t202" style="position:absolute;left:68;top:13716;width:68580;height:27227;visibility:visible;mso-wrap-style:square;v-text-anchor:middle" o:gfxdata="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" fillcolor="white [3212]" stroked="f" strokeweight=".5pt">
+                      <v:textbox inset="36pt,7.2pt,36pt,7.2pt">
+                        <w:txbxContent>
+                          <w:sdt>
+                            <w:sdtPr>
+                              <w:rPr>
+                                <w:rFonts w:asciiTheme="majorHAnsi" w:eastAsiaTheme="majorEastAsia" w:hAnsiTheme="majorHAnsi" w:cstheme="majorBidi"/>
+                                <w:caps/>
+                                <w:color w:val="E32D91" w:themeColor="accent1"/>
+                                <w:sz w:val="72"/>
+                                <w:szCs w:val="72"/>
+                              </w:rPr>
+                              <w:alias w:val="Title"/>
+                              <w:tag w:val=""/>
+                              <w:id w:val="-9991715"/>
+                              <w:dataBinding w:prefixMappings="xmlns:ns0='http://purl.org/dc/elements/1.1/' xmlns:ns1='http://schemas.openxmlformats.org/package/2006/metadata/core-properties' " w:xpath="/ns1:coreProperties[1]/ns0:title[1]" w:storeItemID="{6C3C8BC8-F283-45AE-878A-BAB7291924A1}"/>
+                              <w:text/>
+                            </w:sdtPr>
+                            <w:sdtContent>
+                              <w:p>
+                                <w:pPr>
+                                  <w:pStyle w:val="NoSpacing"/>
+                                  <w:jc w:val="center"/>
+                                  <w:rPr>
+                                    <w:rFonts w:asciiTheme="majorHAnsi" w:eastAsiaTheme="majorEastAsia" w:hAnsiTheme="majorHAnsi" w:cstheme="majorBidi"/>
+                                    <w:caps/>
+                                    <w:color w:val="E32D91" w:themeColor="accent1"/>
+                                    <w:sz w:val="72"/>
+                                    <w:szCs w:val="72"/>
+                                  </w:rPr>
+                                </w:pPr>
+                                <w:r>
+                                  <w:rPr>
+                                    <w:rFonts w:asciiTheme="majorHAnsi" w:eastAsiaTheme="majorEastAsia" w:hAnsiTheme="majorHAnsi" w:cstheme="majorBidi"/>
+                                    <w:caps/>
+                                    <w:color w:val="E32D91" w:themeColor="accent1"/>
+                                    <w:sz w:val="72"/>
+                                    <w:szCs w:val="72"/>
+                                  </w:rPr>
+                                  <w:t>James Johnson DAC416_AE2_Report</w:t>
+                                </w:r>
+                              </w:p>
+                            </w:sdtContent>
+                          </w:sdt>
+                        </w:txbxContent>
+                      </v:textbox>
+                    </v:shape>
+                    <w10:wrap anchorx="page" anchory="page"/>
+                  </v:group>
+                </w:pict>
+              </mc:Fallback>
+            </mc:AlternateContent>
+          </w:r>
+        </w:p>
+        <w:p>
+          <w:r>
+            <w:br w:type="page"/>
+          </w:r>
+        </w:p>
+      </w:sdtContent>
+    </w:sdt>
+    <w:p>
+      <w:pPr>
+        <w:pStyle w:val="Heading1"/>
+      </w:pPr>
+      <w:r>
+        <w:lastRenderedPageBreak/>
+        <w:t>Introduction</w:t>
+      </w:r>
+    </w:p>
+    <w:p>
+      <w:r>
+        <w:t>H</w:t>
+      </w:r>
+    </w:p>
+    <w:p/>
+    <w:p>
+      <w:pPr>
+        <w:pStyle w:val="Heading1"/>
+      </w:pPr>
+      <w:r>
+        <w:t>Planning &amp; PRoblem Identification</w:t>
+      </w:r>
+    </w:p>
+    <w:p>
+      <w:r>
+        <w:t>H</w:t>
+      </w:r>
+    </w:p>
+    <w:p/>
+    <w:p>
+      <w:pPr>
+        <w:pStyle w:val="Heading1"/>
+      </w:pPr>
+      <w:r>
+        <w:t>Testing Report</w:t>
+      </w:r>
+    </w:p>
+    <w:p>
+      <w:r>
+        <w:t>H</w:t>
+      </w:r>
+    </w:p>
     <w:p>
       <w:bookmarkStart w:id="0" w:name="_GoBack"/>
       <w:bookmarkEnd w:id="0"/>
     </w:p>
+    <w:p>
+      <w:pPr>
+        <w:pStyle w:val="Heading2"/>
+      </w:pPr>
+      <w:r>
+        <w:t>Whitebox Testsheet</w:t>
+      </w:r>
+    </w:p>
+    <w:p>
+      <w:r>
+        <w:t>H</w:t>
+      </w:r>
+    </w:p>
+    <w:p/>
+    <w:p>
+      <w:pPr>
+        <w:pStyle w:val="Heading1"/>
+      </w:pPr>
+      <w:r>
+        <w:t>Post-Mortem</w:t>
+      </w:r>
+    </w:p>
+    <w:p>
+      <w:r>
+        <w:t>H</w:t>
+      </w:r>
+    </w:p>
+    <w:p/>
     <w:sectPr>
+      <w:headerReference w:type="default" r:id="rId6"/>
+      <w:footerReference w:type="default" r:id="rId7"/>
       <w:pgSz w:w="11906" w:h="16838"/>
       <w:pgMar w:top="1440" w:right="1440" w:bottom="1440" w:left="1440" w:header="708" w:footer="708" w:gutter="0"/>
+      <w:pgNumType w:start="0"/>
       <w:cols w:space="708"/>
+      <w:titlePg/>
       <w:docGrid w:linePitch="360"/>
     </w:sectPr>
   </w:body>
 </w:document>
+</file>
+
+<file path=word/endnotes.xml><?xml version="1.0" encoding="utf-8"?>
+<w:endnotes xmlns:wpc="http://schemas.microsoft.com/office/word/2010/wordprocessingCanvas" xmlns:cx="http://schemas.microsoft.com/office/drawing/2014/chartex" xmlns:cx1="http://schemas.microsoft.com/office/drawing/2015/9/8/chartex" xmlns:cx2="http://schemas.microsoft.com/office/drawing/2015/10/21/chartex" xmlns:cx3="http://schemas.microsoft.com/office/drawing/2016/5/9/chartex" xmlns:cx4="http://schemas.microsoft.com/office/drawing/2016/5/10/chartex" xmlns:cx5="http://schemas.microsoft.com/office/drawing/2016/5/11/chartex" xmlns:cx6="http://schemas.microsoft.com/office/drawing/2016/5/12/chartex" xmlns:cx7="http://schemas.microsoft.com/office/drawing/2016/5/13/chartex" xmlns:cx8="http://schemas.microsoft.com/office/drawing/2016/5/14/chartex" xmlns:mc="http://schemas.openxmlformats.org/markup-compatibility/2006" xmlns:aink="http://schemas.microsoft.com/office/drawing/2016/ink" xmlns:am3d="http://schemas.microsoft.com/office/drawing/2017/model3d" xmlns:o="urn:schemas-microsoft-com:office:office" xmlns:r="http://schemas.openxmlformats.org/officeDocument/2006/relationships" xmlns:m="http://schemas.openxmlformats.org/officeDocument/2006/math" xmlns:v="urn:schemas-microsoft-com:vml" xmlns:wp14="http://schemas.microsoft.com/office/word/2010/wordprocessingDrawing" xmlns:wp="http://schemas.openxmlformats.org/drawingml/2006/wordprocessingDrawing" xmlns:w10="urn:schemas-microsoft-com:office:word" xmlns:w="http://schemas.openxmlformats.org/wordprocessingml/2006/main" xmlns:w14="http://schemas.microsoft.com/office/word/2010/wordml" xmlns:w15="http://schemas.microsoft.com/office/word/2012/wordml" xmlns:w16cid="http://schemas.microsoft.com/office/word/2016/wordml/cid" xmlns:w16se="http://schemas.microsoft.com/office/word/2015/wordml/symex" xmlns:wpg="http://schemas.microsoft.com/office/word/2010/wordprocessingGroup" xmlns:wpi="http://schemas.microsoft.com/office/word/2010/wordprocessingInk" xmlns:wne="http://schemas.microsoft.com/office/word/2006/wordml" xmlns:wps="http://schemas.microsoft.com/office/word/2010/wordprocessingShape" mc:Ignorable="w14 w15 w16se w16cid wp14">
+  <w:endnote w:type="separator" w:id="-1">
+    <w:p>
+      <w:pPr>
+        <w:spacing w:before="0" w:after="0" w:line="240" w:lineRule="auto"/>
+      </w:pPr>
+      <w:r>
+        <w:separator/>
+      </w:r>
+    </w:p>
+  </w:endnote>
+  <w:endnote w:type="continuationSeparator" w:id="0">
+    <w:p>
+      <w:pPr>
+        <w:spacing w:before="0" w:after="0" w:line="240" w:lineRule="auto"/>
+      </w:pPr>
+      <w:r>
+        <w:continuationSeparator/>
+      </w:r>
+    </w:p>
+  </w:endnote>
+</w:endnotes>
+</file>
+
+<file path=word/footer1.xml><?xml version="1.0" encoding="utf-8"?>
+<w:ftr xmlns:wpc="http://schemas.microsoft.com/office/word/2010/wordprocessingCanvas" xmlns:cx="http://schemas.microsoft.com/office/drawing/2014/chartex" xmlns:cx1="http://schemas.microsoft.com/office/drawing/2015/9/8/chartex" xmlns:cx2="http://schemas.microsoft.com/office/drawing/2015/10/21/chartex" xmlns:cx3="http://schemas.microsoft.com/office/drawing/2016/5/9/chartex" xmlns:cx4="http://schemas.microsoft.com/office/drawing/2016/5/10/chartex" xmlns:cx5="http://schemas.microsoft.com/office/drawing/2016/5/11/chartex" xmlns:cx6="http://schemas.microsoft.com/office/drawing/2016/5/12/chartex" xmlns:cx7="http://schemas.microsoft.com/office/drawing/2016/5/13/chartex" xmlns:cx8="http://schemas.microsoft.com/office/drawing/2016/5/14/chartex" xmlns:mc="http://schemas.openxmlformats.org/markup-compatibility/2006" xmlns:aink="http://schemas.microsoft.com/office/drawing/2016/ink" xmlns:am3d="http://schemas.microsoft.com/office/drawing/2017/model3d" xmlns:o="urn:schemas-microsoft-com:office:office" xmlns:r="http://schemas.openxmlformats.org/officeDocument/2006/relationships" xmlns:m="http://schemas.openxmlformats.org/officeDocument/2006/math" xmlns:v="urn:schemas-microsoft-com:vml" xmlns:wp14="http://schemas.microsoft.com/office/word/2010/wordprocessingDrawing" xmlns:wp="http://schemas.openxmlformats.org/drawingml/2006/wordprocessingDrawing" xmlns:w10="urn:schemas-microsoft-com:office:word" xmlns:w="http://schemas.openxmlformats.org/wordprocessingml/2006/main" xmlns:w14="http://schemas.microsoft.com/office/word/2010/wordml" xmlns:w15="http://schemas.microsoft.com/office/word/2012/wordml" xmlns:w16cid="http://schemas.microsoft.com/office/word/2016/wordml/cid" xmlns:w16se="http://schemas.microsoft.com/office/word/2015/wordml/symex" xmlns:wpg="http://schemas.microsoft.com/office/word/2010/wordprocessingGroup" xmlns:wpi="http://schemas.microsoft.com/office/word/2010/wordprocessingInk" xmlns:wne="http://schemas.microsoft.com/office/word/2006/wordml" xmlns:wps="http://schemas.microsoft.com/office/word/2010/wordprocessingShape" mc:Ignorable="w14 w15 w16se w16cid wp14">
+  <w:sdt>
+    <w:sdtPr>
+      <w:id w:val="-886793668"/>
+      <w:docPartObj>
+        <w:docPartGallery w:val="Page Numbers (Bottom of Page)"/>
+        <w:docPartUnique/>
+      </w:docPartObj>
+    </w:sdtPr>
+    <w:sdtEndPr>
+      <w:rPr>
+        <w:color w:val="7F7F7F" w:themeColor="background1" w:themeShade="7F"/>
+        <w:spacing w:val="60"/>
+      </w:rPr>
+    </w:sdtEndPr>
+    <w:sdtContent>
+      <w:p>
+        <w:pPr>
+          <w:pStyle w:val="Footer"/>
+          <w:pBdr>
+            <w:top w:val="single" w:sz="4" w:space="1" w:color="D9D9D9" w:themeColor="background1" w:themeShade="D9"/>
+          </w:pBdr>
+          <w:jc w:val="right"/>
+        </w:pPr>
+        <w:r>
+          <w:fldChar w:fldCharType="begin"/>
+        </w:r>
+        <w:r>
+          <w:instrText xml:space="preserve"> PAGE   \* MERGEFORMAT </w:instrText>
+        </w:r>
+        <w:r>
+          <w:fldChar w:fldCharType="separate"/>
+        </w:r>
+        <w:r>
+          <w:rPr>
+            <w:noProof/>
+          </w:rPr>
+          <w:t>1</w:t>
+        </w:r>
+        <w:r>
+          <w:rPr>
+            <w:noProof/>
+          </w:rPr>
+          <w:fldChar w:fldCharType="end"/>
+        </w:r>
+        <w:r>
+          <w:t xml:space="preserve"> | </w:t>
+        </w:r>
+        <w:r>
+          <w:rPr>
+            <w:color w:val="7F7F7F" w:themeColor="background1" w:themeShade="7F"/>
+            <w:spacing w:val="60"/>
+          </w:rPr>
+          <w:t>Page</w:t>
+        </w:r>
+      </w:p>
+    </w:sdtContent>
+  </w:sdt>
+  <w:p>
+    <w:pPr>
+      <w:pStyle w:val="Footer"/>
+    </w:pPr>
+  </w:p>
+</w:ftr>
+</file>
+
+<file path=word/footnotes.xml><?xml version="1.0" encoding="utf-8"?>
+<w:footnotes xmlns:wpc="http://schemas.microsoft.com/office/word/2010/wordprocessingCanvas" xmlns:cx="http://schemas.microsoft.com/office/drawing/2014/chartex" xmlns:cx1="http://schemas.microsoft.com/office/drawing/2015/9/8/chartex" xmlns:cx2="http://schemas.microsoft.com/office/drawing/2015/10/21/chartex" xmlns:cx3="http://schemas.microsoft.com/office/drawing/2016/5/9/chartex" xmlns:cx4="http://schemas.microsoft.com/office/drawing/2016/5/10/chartex" xmlns:cx5="http://schemas.microsoft.com/office/drawing/2016/5/11/chartex" xmlns:cx6="http://schemas.microsoft.com/office/drawing/2016/5/12/chartex" xmlns:cx7="http://schemas.microsoft.com/office/drawing/2016/5/13/chartex" xmlns:cx8="http://schemas.microsoft.com/office/drawing/2016/5/14/chartex" xmlns:mc="http://schemas.openxmlformats.org/markup-compatibility/2006" xmlns:aink="http://schemas.microsoft.com/office/drawing/2016/ink" xmlns:am3d="http://schemas.microsoft.com/office/drawing/2017/model3d" xmlns:o="urn:schemas-microsoft-com:office:office" xmlns:r="http://schemas.openxmlformats.org/officeDocument/2006/relationships" xmlns:m="http://schemas.openxmlformats.org/officeDocument/2006/math" xmlns:v="urn:schemas-microsoft-com:vml" xmlns:wp14="http://schemas.microsoft.com/office/word/2010/wordprocessingDrawing" xmlns:wp="http://schemas.openxmlformats.org/drawingml/2006/wordprocessingDrawing" xmlns:w10="urn:schemas-microsoft-com:office:word" xmlns:w="http://schemas.openxmlformats.org/wordprocessingml/2006/main" xmlns:w14="http://schemas.microsoft.com/office/word/2010/wordml" xmlns:w15="http://schemas.microsoft.com/office/word/2012/wordml" xmlns:w16cid="http://schemas.microsoft.com/office/word/2016/wordml/cid" xmlns:w16se="http://schemas.microsoft.com/office/word/2015/wordml/symex" xmlns:wpg="http://schemas.microsoft.com/office/word/2010/wordprocessingGroup" xmlns:wpi="http://schemas.microsoft.com/office/word/2010/wordprocessingInk" xmlns:wne="http://schemas.microsoft.com/office/word/2006/wordml" xmlns:wps="http://schemas.microsoft.com/office/word/2010/wordprocessingShape" mc:Ignorable="w14 w15 w16se w16cid wp14">
+  <w:footnote w:type="separator" w:id="-1">
+    <w:p>
+      <w:pPr>
+        <w:spacing w:before="0" w:after="0" w:line="240" w:lineRule="auto"/>
+      </w:pPr>
+      <w:r>
+        <w:separator/>
+      </w:r>
+    </w:p>
+  </w:footnote>
+  <w:footnote w:type="continuationSeparator" w:id="0">
+    <w:p>
+      <w:pPr>
+        <w:spacing w:before="0" w:after="0" w:line="240" w:lineRule="auto"/>
+      </w:pPr>
+      <w:r>
+        <w:continuationSeparator/>
+      </w:r>
+    </w:p>
+  </w:footnote>
+</w:footnotes>
+</file>
+
+<file path=word/header1.xml><?xml version="1.0" encoding="utf-8"?>
+<w:hdr xmlns:wpc="http://schemas.microsoft.com/office/word/2010/wordprocessingCanvas" xmlns:cx="http://schemas.microsoft.com/office/drawing/2014/chartex" xmlns:cx1="http://schemas.microsoft.com/office/drawing/2015/9/8/chartex" xmlns:cx2="http://schemas.microsoft.com/office/drawing/2015/10/21/chartex" xmlns:cx3="http://schemas.microsoft.com/office/drawing/2016/5/9/chartex" xmlns:cx4="http://schemas.microsoft.com/office/drawing/2016/5/10/chartex" xmlns:cx5="http://schemas.microsoft.com/office/drawing/2016/5/11/chartex" xmlns:cx6="http://schemas.microsoft.com/office/drawing/2016/5/12/chartex" xmlns:cx7="http://schemas.microsoft.com/office/drawing/2016/5/13/chartex" xmlns:cx8="http://schemas.microsoft.com/office/drawing/2016/5/14/chartex" xmlns:mc="http://schemas.openxmlformats.org/markup-compatibility/2006" xmlns:aink="http://schemas.microsoft.com/office/drawing/2016/ink" xmlns:am3d="http://schemas.microsoft.com/office/drawing/2017/model3d" xmlns:o="urn:schemas-microsoft-com:office:office" xmlns:r="http://schemas.openxmlformats.org/officeDocument/2006/relationships" xmlns:m="http://schemas.openxmlformats.org/officeDocument/2006/math" xmlns:v="urn:schemas-microsoft-com:vml" xmlns:wp14="http://schemas.microsoft.com/office/word/2010/wordprocessingDrawing" xmlns:wp="http://schemas.openxmlformats.org/drawingml/2006/wordprocessingDrawing" xmlns:w10="urn:schemas-microsoft-com:office:word" xmlns:w="http://schemas.openxmlformats.org/wordprocessingml/2006/main" xmlns:w14="http://schemas.microsoft.com/office/word/2010/wordml" xmlns:w15="http://schemas.microsoft.com/office/word/2012/wordml" xmlns:w16cid="http://schemas.microsoft.com/office/word/2016/wordml/cid" xmlns:w16se="http://schemas.microsoft.com/office/word/2015/wordml/symex" xmlns:wpg="http://schemas.microsoft.com/office/word/2010/wordprocessingGroup" xmlns:wpi="http://schemas.microsoft.com/office/word/2010/wordprocessingInk" xmlns:wne="http://schemas.microsoft.com/office/word/2006/wordml" xmlns:wps="http://schemas.microsoft.com/office/word/2010/wordprocessingShape" mc:Ignorable="w14 w15 w16se w16cid wp14">
+  <w:p>
+    <w:pPr>
+      <w:pStyle w:val="Header"/>
+      <w:rPr>
+        <w:b/>
+      </w:rPr>
+    </w:pPr>
+    <w:r>
+      <w:rPr>
+        <w:b/>
+      </w:rPr>
+      <w:t>DAC416 AE2</w:t>
+    </w:r>
+    <w:r>
+      <w:rPr>
+        <w:b/>
+      </w:rPr>
+      <w:t>-</w:t>
+    </w:r>
+    <w:r>
+      <w:rPr>
+        <w:b/>
+      </w:rPr>
+      <w:t>Report</w:t>
+    </w:r>
+    <w:r>
+      <w:rPr>
+        <w:b/>
+      </w:rPr>
+      <w:tab/>
+    </w:r>
+    <w:r>
+      <w:rPr>
+        <w:b/>
+      </w:rPr>
+      <w:tab/>
+      <w:t>Student ID: Q12975371</w:t>
+    </w:r>
+  </w:p>
+</w:hdr>
 </file>
 
 <file path=word/styles.xml><?xml version="1.0" encoding="utf-8"?>
@@ -22,14 +736,12 @@
     <w:rPrDefault>
       <w:rPr>
         <w:rFonts w:asciiTheme="minorHAnsi" w:eastAsiaTheme="minorEastAsia" w:hAnsiTheme="minorHAnsi" w:cstheme="minorBidi"/>
-        <w:sz w:val="22"/>
-        <w:szCs w:val="22"/>
         <w:lang w:val="en-GB" w:eastAsia="ja-JP" w:bidi="ar-SA"/>
       </w:rPr>
     </w:rPrDefault>
     <w:pPrDefault>
       <w:pPr>
-        <w:spacing w:after="160" w:line="259" w:lineRule="auto"/>
+        <w:spacing w:before="100" w:after="200" w:line="276" w:lineRule="auto"/>
       </w:pPr>
     </w:pPrDefault>
   </w:docDefaults>
@@ -413,6 +1125,215 @@
   <w:style w:type="paragraph" w:default="1" w:styleId="Normal">
     <w:name w:val="Normal"/>
     <w:qFormat/>
+    <w:rsid w:val="00032375"/>
+  </w:style>
+  <w:style w:type="paragraph" w:styleId="Heading1">
+    <w:name w:val="heading 1"/>
+    <w:basedOn w:val="Normal"/>
+    <w:next w:val="Normal"/>
+    <w:link w:val="Heading1Char"/>
+    <w:uiPriority w:val="9"/>
+    <w:qFormat/>
+    <w:rsid w:val="00032375"/>
+    <w:pPr>
+      <w:pBdr>
+        <w:top w:val="single" w:sz="24" w:space="0" w:color="E32D91" w:themeColor="accent1"/>
+        <w:left w:val="single" w:sz="24" w:space="0" w:color="E32D91" w:themeColor="accent1"/>
+        <w:bottom w:val="single" w:sz="24" w:space="0" w:color="E32D91" w:themeColor="accent1"/>
+        <w:right w:val="single" w:sz="24" w:space="0" w:color="E32D91" w:themeColor="accent1"/>
+      </w:pBdr>
+      <w:shd w:val="clear" w:color="auto" w:fill="E32D91" w:themeFill="accent1"/>
+      <w:spacing w:after="0"/>
+      <w:outlineLvl w:val="0"/>
+    </w:pPr>
+    <w:rPr>
+      <w:caps/>
+      <w:color w:val="FFFFFF" w:themeColor="background1"/>
+      <w:spacing w:val="15"/>
+      <w:sz w:val="22"/>
+      <w:szCs w:val="22"/>
+    </w:rPr>
+  </w:style>
+  <w:style w:type="paragraph" w:styleId="Heading2">
+    <w:name w:val="heading 2"/>
+    <w:basedOn w:val="Normal"/>
+    <w:next w:val="Normal"/>
+    <w:link w:val="Heading2Char"/>
+    <w:uiPriority w:val="9"/>
+    <w:unhideWhenUsed/>
+    <w:qFormat/>
+    <w:rsid w:val="00032375"/>
+    <w:pPr>
+      <w:pBdr>
+        <w:top w:val="single" w:sz="24" w:space="0" w:color="F9D4E8" w:themeColor="accent1" w:themeTint="33"/>
+        <w:left w:val="single" w:sz="24" w:space="0" w:color="F9D4E8" w:themeColor="accent1" w:themeTint="33"/>
+        <w:bottom w:val="single" w:sz="24" w:space="0" w:color="F9D4E8" w:themeColor="accent1" w:themeTint="33"/>
+        <w:right w:val="single" w:sz="24" w:space="0" w:color="F9D4E8" w:themeColor="accent1" w:themeTint="33"/>
+      </w:pBdr>
+      <w:shd w:val="clear" w:color="auto" w:fill="F9D4E8" w:themeFill="accent1" w:themeFillTint="33"/>
+      <w:spacing w:after="0"/>
+      <w:outlineLvl w:val="1"/>
+    </w:pPr>
+    <w:rPr>
+      <w:caps/>
+      <w:spacing w:val="15"/>
+    </w:rPr>
+  </w:style>
+  <w:style w:type="paragraph" w:styleId="Heading3">
+    <w:name w:val="heading 3"/>
+    <w:basedOn w:val="Normal"/>
+    <w:next w:val="Normal"/>
+    <w:link w:val="Heading3Char"/>
+    <w:uiPriority w:val="9"/>
+    <w:semiHidden/>
+    <w:unhideWhenUsed/>
+    <w:qFormat/>
+    <w:rsid w:val="00032375"/>
+    <w:pPr>
+      <w:pBdr>
+        <w:top w:val="single" w:sz="6" w:space="2" w:color="E32D91" w:themeColor="accent1"/>
+      </w:pBdr>
+      <w:spacing w:before="300" w:after="0"/>
+      <w:outlineLvl w:val="2"/>
+    </w:pPr>
+    <w:rPr>
+      <w:caps/>
+      <w:color w:val="771048" w:themeColor="accent1" w:themeShade="7F"/>
+      <w:spacing w:val="15"/>
+    </w:rPr>
+  </w:style>
+  <w:style w:type="paragraph" w:styleId="Heading4">
+    <w:name w:val="heading 4"/>
+    <w:basedOn w:val="Normal"/>
+    <w:next w:val="Normal"/>
+    <w:link w:val="Heading4Char"/>
+    <w:uiPriority w:val="9"/>
+    <w:semiHidden/>
+    <w:unhideWhenUsed/>
+    <w:qFormat/>
+    <w:rsid w:val="00032375"/>
+    <w:pPr>
+      <w:pBdr>
+        <w:top w:val="dotted" w:sz="6" w:space="2" w:color="E32D91" w:themeColor="accent1"/>
+      </w:pBdr>
+      <w:spacing w:before="200" w:after="0"/>
+      <w:outlineLvl w:val="3"/>
+    </w:pPr>
+    <w:rPr>
+      <w:caps/>
+      <w:color w:val="B3186D" w:themeColor="accent1" w:themeShade="BF"/>
+      <w:spacing w:val="10"/>
+    </w:rPr>
+  </w:style>
+  <w:style w:type="paragraph" w:styleId="Heading5">
+    <w:name w:val="heading 5"/>
+    <w:basedOn w:val="Normal"/>
+    <w:next w:val="Normal"/>
+    <w:link w:val="Heading5Char"/>
+    <w:uiPriority w:val="9"/>
+    <w:semiHidden/>
+    <w:unhideWhenUsed/>
+    <w:qFormat/>
+    <w:rsid w:val="00032375"/>
+    <w:pPr>
+      <w:pBdr>
+        <w:bottom w:val="single" w:sz="6" w:space="1" w:color="E32D91" w:themeColor="accent1"/>
+      </w:pBdr>
+      <w:spacing w:before="200" w:after="0"/>
+      <w:outlineLvl w:val="4"/>
+    </w:pPr>
+    <w:rPr>
+      <w:caps/>
+      <w:color w:val="B3186D" w:themeColor="accent1" w:themeShade="BF"/>
+      <w:spacing w:val="10"/>
+    </w:rPr>
+  </w:style>
+  <w:style w:type="paragraph" w:styleId="Heading6">
+    <w:name w:val="heading 6"/>
+    <w:basedOn w:val="Normal"/>
+    <w:next w:val="Normal"/>
+    <w:link w:val="Heading6Char"/>
+    <w:uiPriority w:val="9"/>
+    <w:semiHidden/>
+    <w:unhideWhenUsed/>
+    <w:qFormat/>
+    <w:rsid w:val="00032375"/>
+    <w:pPr>
+      <w:pBdr>
+        <w:bottom w:val="dotted" w:sz="6" w:space="1" w:color="E32D91" w:themeColor="accent1"/>
+      </w:pBdr>
+      <w:spacing w:before="200" w:after="0"/>
+      <w:outlineLvl w:val="5"/>
+    </w:pPr>
+    <w:rPr>
+      <w:caps/>
+      <w:color w:val="B3186D" w:themeColor="accent1" w:themeShade="BF"/>
+      <w:spacing w:val="10"/>
+    </w:rPr>
+  </w:style>
+  <w:style w:type="paragraph" w:styleId="Heading7">
+    <w:name w:val="heading 7"/>
+    <w:basedOn w:val="Normal"/>
+    <w:next w:val="Normal"/>
+    <w:link w:val="Heading7Char"/>
+    <w:uiPriority w:val="9"/>
+    <w:semiHidden/>
+    <w:unhideWhenUsed/>
+    <w:qFormat/>
+    <w:rsid w:val="00032375"/>
+    <w:pPr>
+      <w:spacing w:before="200" w:after="0"/>
+      <w:outlineLvl w:val="6"/>
+    </w:pPr>
+    <w:rPr>
+      <w:caps/>
+      <w:color w:val="B3186D" w:themeColor="accent1" w:themeShade="BF"/>
+      <w:spacing w:val="10"/>
+    </w:rPr>
+  </w:style>
+  <w:style w:type="paragraph" w:styleId="Heading8">
+    <w:name w:val="heading 8"/>
+    <w:basedOn w:val="Normal"/>
+    <w:next w:val="Normal"/>
+    <w:link w:val="Heading8Char"/>
+    <w:uiPriority w:val="9"/>
+    <w:semiHidden/>
+    <w:unhideWhenUsed/>
+    <w:qFormat/>
+    <w:rsid w:val="00032375"/>
+    <w:pPr>
+      <w:spacing w:before="200" w:after="0"/>
+      <w:outlineLvl w:val="7"/>
+    </w:pPr>
+    <w:rPr>
+      <w:caps/>
+      <w:spacing w:val="10"/>
+      <w:sz w:val="18"/>
+      <w:szCs w:val="18"/>
+    </w:rPr>
+  </w:style>
+  <w:style w:type="paragraph" w:styleId="Heading9">
+    <w:name w:val="heading 9"/>
+    <w:basedOn w:val="Normal"/>
+    <w:next w:val="Normal"/>
+    <w:link w:val="Heading9Char"/>
+    <w:uiPriority w:val="9"/>
+    <w:semiHidden/>
+    <w:unhideWhenUsed/>
+    <w:qFormat/>
+    <w:rsid w:val="00032375"/>
+    <w:pPr>
+      <w:spacing w:before="200" w:after="0"/>
+      <w:outlineLvl w:val="8"/>
+    </w:pPr>
+    <w:rPr>
+      <w:i/>
+      <w:iCs/>
+      <w:caps/>
+      <w:spacing w:val="10"/>
+      <w:sz w:val="18"/>
+      <w:szCs w:val="18"/>
+    </w:rPr>
   </w:style>
   <w:style w:type="character" w:default="1" w:styleId="DefaultParagraphFont">
     <w:name w:val="Default Paragraph Font"/>
@@ -441,13 +1362,436 @@
     <w:semiHidden/>
     <w:unhideWhenUsed/>
   </w:style>
+  <w:style w:type="paragraph" w:styleId="NoSpacing">
+    <w:name w:val="No Spacing"/>
+    <w:link w:val="NoSpacingChar"/>
+    <w:uiPriority w:val="1"/>
+    <w:qFormat/>
+    <w:rsid w:val="00032375"/>
+    <w:pPr>
+      <w:spacing w:after="0" w:line="240" w:lineRule="auto"/>
+    </w:pPr>
+  </w:style>
+  <w:style w:type="character" w:customStyle="1" w:styleId="NoSpacingChar">
+    <w:name w:val="No Spacing Char"/>
+    <w:basedOn w:val="DefaultParagraphFont"/>
+    <w:link w:val="NoSpacing"/>
+    <w:uiPriority w:val="1"/>
+    <w:rsid w:val="00D46010"/>
+  </w:style>
+  <w:style w:type="paragraph" w:styleId="Header">
+    <w:name w:val="header"/>
+    <w:basedOn w:val="Normal"/>
+    <w:link w:val="HeaderChar"/>
+    <w:uiPriority w:val="99"/>
+    <w:unhideWhenUsed/>
+    <w:rsid w:val="0096632E"/>
+    <w:pPr>
+      <w:tabs>
+        <w:tab w:val="center" w:pos="4513"/>
+        <w:tab w:val="right" w:pos="9026"/>
+      </w:tabs>
+      <w:spacing w:after="0" w:line="240" w:lineRule="auto"/>
+    </w:pPr>
+  </w:style>
+  <w:style w:type="character" w:customStyle="1" w:styleId="HeaderChar">
+    <w:name w:val="Header Char"/>
+    <w:basedOn w:val="DefaultParagraphFont"/>
+    <w:link w:val="Header"/>
+    <w:uiPriority w:val="99"/>
+    <w:rsid w:val="0096632E"/>
+  </w:style>
+  <w:style w:type="paragraph" w:styleId="Footer">
+    <w:name w:val="footer"/>
+    <w:basedOn w:val="Normal"/>
+    <w:link w:val="FooterChar"/>
+    <w:uiPriority w:val="99"/>
+    <w:unhideWhenUsed/>
+    <w:rsid w:val="0096632E"/>
+    <w:pPr>
+      <w:tabs>
+        <w:tab w:val="center" w:pos="4513"/>
+        <w:tab w:val="right" w:pos="9026"/>
+      </w:tabs>
+      <w:spacing w:after="0" w:line="240" w:lineRule="auto"/>
+    </w:pPr>
+  </w:style>
+  <w:style w:type="character" w:customStyle="1" w:styleId="FooterChar">
+    <w:name w:val="Footer Char"/>
+    <w:basedOn w:val="DefaultParagraphFont"/>
+    <w:link w:val="Footer"/>
+    <w:uiPriority w:val="99"/>
+    <w:rsid w:val="0096632E"/>
+  </w:style>
+  <w:style w:type="character" w:customStyle="1" w:styleId="Heading1Char">
+    <w:name w:val="Heading 1 Char"/>
+    <w:basedOn w:val="DefaultParagraphFont"/>
+    <w:link w:val="Heading1"/>
+    <w:uiPriority w:val="9"/>
+    <w:rsid w:val="00032375"/>
+    <w:rPr>
+      <w:caps/>
+      <w:color w:val="FFFFFF" w:themeColor="background1"/>
+      <w:spacing w:val="15"/>
+      <w:sz w:val="22"/>
+      <w:szCs w:val="22"/>
+      <w:shd w:val="clear" w:color="auto" w:fill="E32D91" w:themeFill="accent1"/>
+    </w:rPr>
+  </w:style>
+  <w:style w:type="character" w:customStyle="1" w:styleId="Heading2Char">
+    <w:name w:val="Heading 2 Char"/>
+    <w:basedOn w:val="DefaultParagraphFont"/>
+    <w:link w:val="Heading2"/>
+    <w:uiPriority w:val="9"/>
+    <w:rsid w:val="00032375"/>
+    <w:rPr>
+      <w:caps/>
+      <w:spacing w:val="15"/>
+      <w:shd w:val="clear" w:color="auto" w:fill="F9D4E8" w:themeFill="accent1" w:themeFillTint="33"/>
+    </w:rPr>
+  </w:style>
+  <w:style w:type="character" w:customStyle="1" w:styleId="Heading3Char">
+    <w:name w:val="Heading 3 Char"/>
+    <w:basedOn w:val="DefaultParagraphFont"/>
+    <w:link w:val="Heading3"/>
+    <w:uiPriority w:val="9"/>
+    <w:semiHidden/>
+    <w:rsid w:val="00032375"/>
+    <w:rPr>
+      <w:caps/>
+      <w:color w:val="771048" w:themeColor="accent1" w:themeShade="7F"/>
+      <w:spacing w:val="15"/>
+    </w:rPr>
+  </w:style>
+  <w:style w:type="character" w:customStyle="1" w:styleId="Heading4Char">
+    <w:name w:val="Heading 4 Char"/>
+    <w:basedOn w:val="DefaultParagraphFont"/>
+    <w:link w:val="Heading4"/>
+    <w:uiPriority w:val="9"/>
+    <w:semiHidden/>
+    <w:rsid w:val="00032375"/>
+    <w:rPr>
+      <w:caps/>
+      <w:color w:val="B3186D" w:themeColor="accent1" w:themeShade="BF"/>
+      <w:spacing w:val="10"/>
+    </w:rPr>
+  </w:style>
+  <w:style w:type="character" w:customStyle="1" w:styleId="Heading5Char">
+    <w:name w:val="Heading 5 Char"/>
+    <w:basedOn w:val="DefaultParagraphFont"/>
+    <w:link w:val="Heading5"/>
+    <w:uiPriority w:val="9"/>
+    <w:semiHidden/>
+    <w:rsid w:val="00032375"/>
+    <w:rPr>
+      <w:caps/>
+      <w:color w:val="B3186D" w:themeColor="accent1" w:themeShade="BF"/>
+      <w:spacing w:val="10"/>
+    </w:rPr>
+  </w:style>
+  <w:style w:type="character" w:customStyle="1" w:styleId="Heading6Char">
+    <w:name w:val="Heading 6 Char"/>
+    <w:basedOn w:val="DefaultParagraphFont"/>
+    <w:link w:val="Heading6"/>
+    <w:uiPriority w:val="9"/>
+    <w:semiHidden/>
+    <w:rsid w:val="00032375"/>
+    <w:rPr>
+      <w:caps/>
+      <w:color w:val="B3186D" w:themeColor="accent1" w:themeShade="BF"/>
+      <w:spacing w:val="10"/>
+    </w:rPr>
+  </w:style>
+  <w:style w:type="character" w:customStyle="1" w:styleId="Heading7Char">
+    <w:name w:val="Heading 7 Char"/>
+    <w:basedOn w:val="DefaultParagraphFont"/>
+    <w:link w:val="Heading7"/>
+    <w:uiPriority w:val="9"/>
+    <w:semiHidden/>
+    <w:rsid w:val="00032375"/>
+    <w:rPr>
+      <w:caps/>
+      <w:color w:val="B3186D" w:themeColor="accent1" w:themeShade="BF"/>
+      <w:spacing w:val="10"/>
+    </w:rPr>
+  </w:style>
+  <w:style w:type="character" w:customStyle="1" w:styleId="Heading8Char">
+    <w:name w:val="Heading 8 Char"/>
+    <w:basedOn w:val="DefaultParagraphFont"/>
+    <w:link w:val="Heading8"/>
+    <w:uiPriority w:val="9"/>
+    <w:semiHidden/>
+    <w:rsid w:val="00032375"/>
+    <w:rPr>
+      <w:caps/>
+      <w:spacing w:val="10"/>
+      <w:sz w:val="18"/>
+      <w:szCs w:val="18"/>
+    </w:rPr>
+  </w:style>
+  <w:style w:type="character" w:customStyle="1" w:styleId="Heading9Char">
+    <w:name w:val="Heading 9 Char"/>
+    <w:basedOn w:val="DefaultParagraphFont"/>
+    <w:link w:val="Heading9"/>
+    <w:uiPriority w:val="9"/>
+    <w:semiHidden/>
+    <w:rsid w:val="00032375"/>
+    <w:rPr>
+      <w:i/>
+      <w:iCs/>
+      <w:caps/>
+      <w:spacing w:val="10"/>
+      <w:sz w:val="18"/>
+      <w:szCs w:val="18"/>
+    </w:rPr>
+  </w:style>
+  <w:style w:type="paragraph" w:styleId="Caption">
+    <w:name w:val="caption"/>
+    <w:basedOn w:val="Normal"/>
+    <w:next w:val="Normal"/>
+    <w:uiPriority w:val="35"/>
+    <w:semiHidden/>
+    <w:unhideWhenUsed/>
+    <w:qFormat/>
+    <w:rsid w:val="00032375"/>
+    <w:rPr>
+      <w:b/>
+      <w:bCs/>
+      <w:color w:val="B3186D" w:themeColor="accent1" w:themeShade="BF"/>
+      <w:sz w:val="16"/>
+      <w:szCs w:val="16"/>
+    </w:rPr>
+  </w:style>
+  <w:style w:type="paragraph" w:styleId="Title">
+    <w:name w:val="Title"/>
+    <w:basedOn w:val="Normal"/>
+    <w:next w:val="Normal"/>
+    <w:link w:val="TitleChar"/>
+    <w:uiPriority w:val="10"/>
+    <w:qFormat/>
+    <w:rsid w:val="00032375"/>
+    <w:pPr>
+      <w:spacing w:before="0" w:after="0"/>
+    </w:pPr>
+    <w:rPr>
+      <w:rFonts w:asciiTheme="majorHAnsi" w:eastAsiaTheme="majorEastAsia" w:hAnsiTheme="majorHAnsi" w:cstheme="majorBidi"/>
+      <w:caps/>
+      <w:color w:val="E32D91" w:themeColor="accent1"/>
+      <w:spacing w:val="10"/>
+      <w:sz w:val="52"/>
+      <w:szCs w:val="52"/>
+    </w:rPr>
+  </w:style>
+  <w:style w:type="character" w:customStyle="1" w:styleId="TitleChar">
+    <w:name w:val="Title Char"/>
+    <w:basedOn w:val="DefaultParagraphFont"/>
+    <w:link w:val="Title"/>
+    <w:uiPriority w:val="10"/>
+    <w:rsid w:val="00032375"/>
+    <w:rPr>
+      <w:rFonts w:asciiTheme="majorHAnsi" w:eastAsiaTheme="majorEastAsia" w:hAnsiTheme="majorHAnsi" w:cstheme="majorBidi"/>
+      <w:caps/>
+      <w:color w:val="E32D91" w:themeColor="accent1"/>
+      <w:spacing w:val="10"/>
+      <w:sz w:val="52"/>
+      <w:szCs w:val="52"/>
+    </w:rPr>
+  </w:style>
+  <w:style w:type="paragraph" w:styleId="Subtitle">
+    <w:name w:val="Subtitle"/>
+    <w:basedOn w:val="Normal"/>
+    <w:next w:val="Normal"/>
+    <w:link w:val="SubtitleChar"/>
+    <w:uiPriority w:val="11"/>
+    <w:qFormat/>
+    <w:rsid w:val="00032375"/>
+    <w:pPr>
+      <w:spacing w:before="0" w:after="500" w:line="240" w:lineRule="auto"/>
+    </w:pPr>
+    <w:rPr>
+      <w:caps/>
+      <w:color w:val="595959" w:themeColor="text1" w:themeTint="A6"/>
+      <w:spacing w:val="10"/>
+      <w:sz w:val="21"/>
+      <w:szCs w:val="21"/>
+    </w:rPr>
+  </w:style>
+  <w:style w:type="character" w:customStyle="1" w:styleId="SubtitleChar">
+    <w:name w:val="Subtitle Char"/>
+    <w:basedOn w:val="DefaultParagraphFont"/>
+    <w:link w:val="Subtitle"/>
+    <w:uiPriority w:val="11"/>
+    <w:rsid w:val="00032375"/>
+    <w:rPr>
+      <w:caps/>
+      <w:color w:val="595959" w:themeColor="text1" w:themeTint="A6"/>
+      <w:spacing w:val="10"/>
+      <w:sz w:val="21"/>
+      <w:szCs w:val="21"/>
+    </w:rPr>
+  </w:style>
+  <w:style w:type="character" w:styleId="Strong">
+    <w:name w:val="Strong"/>
+    <w:uiPriority w:val="22"/>
+    <w:qFormat/>
+    <w:rsid w:val="00032375"/>
+    <w:rPr>
+      <w:b/>
+      <w:bCs/>
+    </w:rPr>
+  </w:style>
+  <w:style w:type="character" w:styleId="Emphasis">
+    <w:name w:val="Emphasis"/>
+    <w:uiPriority w:val="20"/>
+    <w:qFormat/>
+    <w:rsid w:val="00032375"/>
+    <w:rPr>
+      <w:caps/>
+      <w:color w:val="771048" w:themeColor="accent1" w:themeShade="7F"/>
+      <w:spacing w:val="5"/>
+    </w:rPr>
+  </w:style>
+  <w:style w:type="paragraph" w:styleId="Quote">
+    <w:name w:val="Quote"/>
+    <w:basedOn w:val="Normal"/>
+    <w:next w:val="Normal"/>
+    <w:link w:val="QuoteChar"/>
+    <w:uiPriority w:val="29"/>
+    <w:qFormat/>
+    <w:rsid w:val="00032375"/>
+    <w:rPr>
+      <w:i/>
+      <w:iCs/>
+      <w:sz w:val="24"/>
+      <w:szCs w:val="24"/>
+    </w:rPr>
+  </w:style>
+  <w:style w:type="character" w:customStyle="1" w:styleId="QuoteChar">
+    <w:name w:val="Quote Char"/>
+    <w:basedOn w:val="DefaultParagraphFont"/>
+    <w:link w:val="Quote"/>
+    <w:uiPriority w:val="29"/>
+    <w:rsid w:val="00032375"/>
+    <w:rPr>
+      <w:i/>
+      <w:iCs/>
+      <w:sz w:val="24"/>
+      <w:szCs w:val="24"/>
+    </w:rPr>
+  </w:style>
+  <w:style w:type="paragraph" w:styleId="IntenseQuote">
+    <w:name w:val="Intense Quote"/>
+    <w:basedOn w:val="Normal"/>
+    <w:next w:val="Normal"/>
+    <w:link w:val="IntenseQuoteChar"/>
+    <w:uiPriority w:val="30"/>
+    <w:qFormat/>
+    <w:rsid w:val="00032375"/>
+    <w:pPr>
+      <w:spacing w:before="240" w:after="240" w:line="240" w:lineRule="auto"/>
+      <w:ind w:left="1080" w:right="1080"/>
+      <w:jc w:val="center"/>
+    </w:pPr>
+    <w:rPr>
+      <w:color w:val="E32D91" w:themeColor="accent1"/>
+      <w:sz w:val="24"/>
+      <w:szCs w:val="24"/>
+    </w:rPr>
+  </w:style>
+  <w:style w:type="character" w:customStyle="1" w:styleId="IntenseQuoteChar">
+    <w:name w:val="Intense Quote Char"/>
+    <w:basedOn w:val="DefaultParagraphFont"/>
+    <w:link w:val="IntenseQuote"/>
+    <w:uiPriority w:val="30"/>
+    <w:rsid w:val="00032375"/>
+    <w:rPr>
+      <w:color w:val="E32D91" w:themeColor="accent1"/>
+      <w:sz w:val="24"/>
+      <w:szCs w:val="24"/>
+    </w:rPr>
+  </w:style>
+  <w:style w:type="character" w:styleId="SubtleEmphasis">
+    <w:name w:val="Subtle Emphasis"/>
+    <w:uiPriority w:val="19"/>
+    <w:qFormat/>
+    <w:rsid w:val="00032375"/>
+    <w:rPr>
+      <w:i/>
+      <w:iCs/>
+      <w:color w:val="771048" w:themeColor="accent1" w:themeShade="7F"/>
+    </w:rPr>
+  </w:style>
+  <w:style w:type="character" w:styleId="IntenseEmphasis">
+    <w:name w:val="Intense Emphasis"/>
+    <w:uiPriority w:val="21"/>
+    <w:qFormat/>
+    <w:rsid w:val="00032375"/>
+    <w:rPr>
+      <w:b/>
+      <w:bCs/>
+      <w:caps/>
+      <w:color w:val="771048" w:themeColor="accent1" w:themeShade="7F"/>
+      <w:spacing w:val="10"/>
+    </w:rPr>
+  </w:style>
+  <w:style w:type="character" w:styleId="SubtleReference">
+    <w:name w:val="Subtle Reference"/>
+    <w:uiPriority w:val="31"/>
+    <w:qFormat/>
+    <w:rsid w:val="00032375"/>
+    <w:rPr>
+      <w:b/>
+      <w:bCs/>
+      <w:color w:val="E32D91" w:themeColor="accent1"/>
+    </w:rPr>
+  </w:style>
+  <w:style w:type="character" w:styleId="IntenseReference">
+    <w:name w:val="Intense Reference"/>
+    <w:uiPriority w:val="32"/>
+    <w:qFormat/>
+    <w:rsid w:val="00032375"/>
+    <w:rPr>
+      <w:b/>
+      <w:bCs/>
+      <w:i/>
+      <w:iCs/>
+      <w:caps/>
+      <w:color w:val="E32D91" w:themeColor="accent1"/>
+    </w:rPr>
+  </w:style>
+  <w:style w:type="character" w:styleId="BookTitle">
+    <w:name w:val="Book Title"/>
+    <w:uiPriority w:val="33"/>
+    <w:qFormat/>
+    <w:rsid w:val="00032375"/>
+    <w:rPr>
+      <w:b/>
+      <w:bCs/>
+      <w:i/>
+      <w:iCs/>
+      <w:spacing w:val="0"/>
+    </w:rPr>
+  </w:style>
+  <w:style w:type="paragraph" w:styleId="TOCHeading">
+    <w:name w:val="TOC Heading"/>
+    <w:basedOn w:val="Heading1"/>
+    <w:next w:val="Normal"/>
+    <w:uiPriority w:val="39"/>
+    <w:semiHidden/>
+    <w:unhideWhenUsed/>
+    <w:qFormat/>
+    <w:rsid w:val="00032375"/>
+    <w:pPr>
+      <w:outlineLvl w:val="9"/>
+    </w:pPr>
+  </w:style>
 </w:styles>
 </file>
 
 <file path=word/theme/theme1.xml><?xml version="1.0" encoding="utf-8"?>
 <a:theme xmlns:a="http://schemas.openxmlformats.org/drawingml/2006/main" name="Office Theme">
   <a:themeElements>
-    <a:clrScheme name="Office">
+    <a:clrScheme name="Red Violet">
       <a:dk1>
         <a:sysClr val="windowText" lastClr="000000"/>
       </a:dk1>
@@ -455,34 +1799,34 @@
         <a:sysClr val="window" lastClr="FFFFFF"/>
       </a:lt1>
       <a:dk2>
-        <a:srgbClr val="44546A"/>
+        <a:srgbClr val="454551"/>
       </a:dk2>
       <a:lt2>
-        <a:srgbClr val="E7E6E6"/>
+        <a:srgbClr val="D8D9DC"/>
       </a:lt2>
       <a:accent1>
-        <a:srgbClr val="4472C4"/>
+        <a:srgbClr val="E32D91"/>
       </a:accent1>
       <a:accent2>
-        <a:srgbClr val="ED7D31"/>
+        <a:srgbClr val="C830CC"/>
       </a:accent2>
       <a:accent3>
-        <a:srgbClr val="A5A5A5"/>
+        <a:srgbClr val="4EA6DC"/>
       </a:accent3>
       <a:accent4>
-        <a:srgbClr val="FFC000"/>
+        <a:srgbClr val="4775E7"/>
       </a:accent4>
       <a:accent5>
-        <a:srgbClr val="5B9BD5"/>
+        <a:srgbClr val="8971E1"/>
       </a:accent5>
       <a:accent6>
-        <a:srgbClr val="70AD47"/>
+        <a:srgbClr val="D54773"/>
       </a:accent6>
       <a:hlink>
-        <a:srgbClr val="0563C1"/>
+        <a:srgbClr val="6B9F25"/>
       </a:hlink>
       <a:folHlink>
-        <a:srgbClr val="954F72"/>
+        <a:srgbClr val="8C8C8C"/>
       </a:folHlink>
     </a:clrScheme>
     <a:fontScheme name="Office">

</xml_diff>